<commit_message>
introducing new caller functions to library. Factorial SEG faults due to recursive not ending...
</commit_message>
<xml_diff>
--- a/Language - Connor Knapp.docx
+++ b/Language - Connor Knapp.docx
@@ -29,8 +29,107 @@
           <w:sz w:val="27"/>
           <w:szCs w:val="27"/>
         </w:rPr>
-        <w:t>stuff</w:t>
+        <w:t>Assembly is Cool.</w:t>
       </w:r>
+    </w:p>
+    <w:p>
+      <w:pPr>
+        <w:rPr>
+          <w:rFonts w:ascii="Courier New" w:hAnsi="Courier New" w:cs="Courier New"/>
+          <w:b/>
+          <w:bCs/>
+          <w:sz w:val="27"/>
+          <w:szCs w:val="27"/>
+        </w:rPr>
+      </w:pPr>
+    </w:p>
+    <w:p>
+      <w:pPr>
+        <w:rPr>
+          <w:rFonts w:ascii="Courier New" w:hAnsi="Courier New" w:cs="Courier New"/>
+          <w:b/>
+          <w:bCs/>
+          <w:sz w:val="27"/>
+          <w:szCs w:val="27"/>
+        </w:rPr>
+      </w:pPr>
+    </w:p>
+    <w:p>
+      <w:pPr>
+        <w:rPr>
+          <w:rFonts w:ascii="Courier New" w:hAnsi="Courier New" w:cs="Courier New"/>
+          <w:b/>
+          <w:bCs/>
+          <w:sz w:val="27"/>
+          <w:szCs w:val="27"/>
+        </w:rPr>
+      </w:pPr>
+    </w:p>
+    <w:p>
+      <w:pPr>
+        <w:rPr>
+          <w:rFonts w:ascii="Courier New" w:hAnsi="Courier New" w:cs="Courier New"/>
+          <w:b/>
+          <w:bCs/>
+          <w:sz w:val="27"/>
+          <w:szCs w:val="27"/>
+        </w:rPr>
+      </w:pPr>
+    </w:p>
+    <w:p>
+      <w:pPr>
+        <w:rPr>
+          <w:rFonts w:ascii="Courier New" w:hAnsi="Courier New" w:cs="Courier New"/>
+          <w:b/>
+          <w:bCs/>
+          <w:sz w:val="27"/>
+          <w:szCs w:val="27"/>
+        </w:rPr>
+      </w:pPr>
+    </w:p>
+    <w:p>
+      <w:pPr>
+        <w:rPr>
+          <w:rFonts w:ascii="Courier New" w:hAnsi="Courier New" w:cs="Courier New"/>
+          <w:b/>
+          <w:bCs/>
+          <w:sz w:val="27"/>
+          <w:szCs w:val="27"/>
+        </w:rPr>
+      </w:pPr>
+    </w:p>
+    <w:p>
+      <w:pPr>
+        <w:rPr>
+          <w:rFonts w:ascii="Courier New" w:hAnsi="Courier New" w:cs="Courier New"/>
+          <w:b/>
+          <w:bCs/>
+          <w:sz w:val="27"/>
+          <w:szCs w:val="27"/>
+        </w:rPr>
+      </w:pPr>
+    </w:p>
+    <w:p>
+      <w:pPr>
+        <w:rPr>
+          <w:rFonts w:ascii="Courier New" w:hAnsi="Courier New" w:cs="Courier New"/>
+          <w:b/>
+          <w:bCs/>
+          <w:sz w:val="27"/>
+          <w:szCs w:val="27"/>
+        </w:rPr>
+      </w:pPr>
+    </w:p>
+    <w:p>
+      <w:pPr>
+        <w:rPr>
+          <w:rFonts w:ascii="Courier New" w:hAnsi="Courier New" w:cs="Courier New"/>
+          <w:b/>
+          <w:bCs/>
+          <w:sz w:val="27"/>
+          <w:szCs w:val="27"/>
+        </w:rPr>
+      </w:pPr>
       <w:r>
         <w:rPr>
           <w:rFonts w:ascii="Courier New" w:hAnsi="Courier New" w:cs="Courier New"/>
@@ -39,11 +138,70 @@
           <w:sz w:val="27"/>
           <w:szCs w:val="27"/>
         </w:rPr>
-        <w:t xml:space="preserve"> </w:t>
+        <w:t>Works Cited:</w:t>
       </w:r>
     </w:p>
+    <w:p>
+      <w:pPr>
+        <w:rPr>
+          <w:rFonts w:ascii="Courier New" w:hAnsi="Courier New" w:cs="Courier New"/>
+          <w:b/>
+          <w:bCs/>
+          <w:sz w:val="27"/>
+          <w:szCs w:val="27"/>
+        </w:rPr>
+      </w:pPr>
+      <w:hyperlink r:id="rId6" w:history="1">
+        <w:r>
+          <w:rPr>
+            <w:rStyle w:val="Hyperlink"/>
+            <w:rFonts w:ascii="Courier New" w:hAnsi="Courier New" w:cs="Courier New"/>
+            <w:b/>
+            <w:bCs/>
+            <w:sz w:val="27"/>
+            <w:szCs w:val="27"/>
+          </w:rPr>
+          <w:t>https://en.wikipedia.org/wiki/Spinlock</w:t>
+        </w:r>
+      </w:hyperlink>
+    </w:p>
+    <w:p>
+      <w:pPr>
+        <w:rPr>
+          <w:rFonts w:ascii="Courier New" w:hAnsi="Courier New" w:cs="Courier New"/>
+          <w:b/>
+          <w:bCs/>
+          <w:sz w:val="27"/>
+          <w:szCs w:val="27"/>
+        </w:rPr>
+      </w:pPr>
+      <w:hyperlink r:id="rId7" w:history="1">
+        <w:r>
+          <w:rPr>
+            <w:rStyle w:val="Hyperlink"/>
+            <w:rFonts w:ascii="Courier New" w:hAnsi="Courier New" w:cs="Courier New"/>
+            <w:b/>
+            <w:bCs/>
+            <w:sz w:val="27"/>
+            <w:szCs w:val="27"/>
+          </w:rPr>
+          <w:t>https://nullprogram.com/blog/2015/05/15/</w:t>
+        </w:r>
+      </w:hyperlink>
+    </w:p>
+    <w:p>
+      <w:pPr>
+        <w:rPr>
+          <w:rFonts w:ascii="Courier New" w:hAnsi="Courier New" w:cs="Courier New"/>
+          <w:b/>
+          <w:bCs/>
+          <w:sz w:val="27"/>
+          <w:szCs w:val="27"/>
+        </w:rPr>
+      </w:pPr>
+    </w:p>
     <w:sectPr>
-      <w:headerReference w:type="default" r:id="rId6"/>
+      <w:headerReference w:type="default" r:id="rId8"/>
       <w:pgSz w:w="12240" w:h="15840"/>
       <w:pgMar w:top="720" w:right="720" w:bottom="720" w:left="720" w:header="288" w:footer="720" w:gutter="0"/>
       <w:cols w:space="720"/>
@@ -628,6 +786,29 @@
     <w:uiPriority w:val="99"/>
     <w:rsid w:val="00A66415"/>
   </w:style>
+  <w:style w:type="character" w:styleId="Hyperlink">
+    <w:name w:val="Hyperlink"/>
+    <w:basedOn w:val="DefaultParagraphFont"/>
+    <w:uiPriority w:val="99"/>
+    <w:unhideWhenUsed/>
+    <w:rsid w:val="00AF1BA0"/>
+    <w:rPr>
+      <w:color w:val="0563C1" w:themeColor="hyperlink"/>
+      <w:u w:val="single"/>
+    </w:rPr>
+  </w:style>
+  <w:style w:type="character" w:styleId="UnresolvedMention">
+    <w:name w:val="Unresolved Mention"/>
+    <w:basedOn w:val="DefaultParagraphFont"/>
+    <w:uiPriority w:val="99"/>
+    <w:semiHidden/>
+    <w:unhideWhenUsed/>
+    <w:rsid w:val="00AF1BA0"/>
+    <w:rPr>
+      <w:color w:val="605E5C"/>
+      <w:shd w:val="clear" w:color="auto" w:fill="E1DFDD"/>
+    </w:rPr>
+  </w:style>
 </w:styles>
 </file>
 

</xml_diff>